<commit_message>
Update começo trabalho word1.docx
</commit_message>
<xml_diff>
--- a/começo trabalho word1.docx
+++ b/começo trabalho word1.docx
@@ -830,48 +830,43 @@
       <w:pPr>
         <w:rPr>
           <w:rFonts w:ascii="Arial" w:hAnsi="Arial" w:cs="Arial"/>
-          <w:sz w:val="24"/>
-          <w:szCs w:val="24"/>
-        </w:rPr>
-      </w:pPr>
-    </w:p>
-    <w:p>
-      <w:pPr>
-        <w:rPr>
-          <w:rFonts w:ascii="Arial" w:hAnsi="Arial" w:cs="Arial"/>
-          <w:sz w:val="32"/>
-          <w:szCs w:val="32"/>
+          <w:sz w:val="28"/>
+          <w:szCs w:val="28"/>
         </w:rPr>
       </w:pPr>
       <w:r>
         <w:rPr>
           <w:rFonts w:ascii="Arial" w:hAnsi="Arial" w:cs="Arial"/>
           <w:b/>
-          <w:sz w:val="32"/>
-          <w:szCs w:val="32"/>
-        </w:rPr>
-        <w:t>ENUNCIADO</w:t>
-      </w:r>
-      <w:r>
-        <w:rPr>
-          <w:rFonts w:ascii="Arial" w:hAnsi="Arial" w:cs="Arial"/>
-          <w:sz w:val="32"/>
-          <w:szCs w:val="32"/>
+          <w:sz w:val="28"/>
+          <w:szCs w:val="28"/>
+        </w:rPr>
+        <w:lastRenderedPageBreak/>
+        <w:t>E</w:t>
+      </w:r>
+      <w:r>
+        <w:rPr>
+          <w:rFonts w:ascii="Arial" w:hAnsi="Arial" w:cs="Arial"/>
+          <w:b/>
+          <w:sz w:val="28"/>
+          <w:szCs w:val="28"/>
+        </w:rPr>
+        <w:t>nunciado</w:t>
+      </w:r>
+      <w:r>
+        <w:rPr>
+          <w:rFonts w:ascii="Arial" w:hAnsi="Arial" w:cs="Arial"/>
+          <w:sz w:val="28"/>
+          <w:szCs w:val="28"/>
         </w:rPr>
         <w:t>:</w:t>
       </w:r>
     </w:p>
     <w:p>
       <w:pPr>
-        <w:rPr>
-          <w:rFonts w:ascii="Arial" w:hAnsi="Arial" w:cs="Arial"/>
-          <w:sz w:val="24"/>
-          <w:szCs w:val="24"/>
-        </w:rPr>
-      </w:pPr>
-    </w:p>
-    <w:p>
-      <w:pPr>
+        <w:spacing w:after="120" w:line="360" w:lineRule="auto"/>
+        <w:ind w:firstLine="709"/>
+        <w:jc w:val="both"/>
         <w:rPr>
           <w:rFonts w:ascii="Arial" w:hAnsi="Arial" w:cs="Arial"/>
           <w:sz w:val="24"/>
@@ -931,7 +926,9 @@
     </w:p>
     <w:p>
       <w:pPr>
-        <w:jc w:val="center"/>
+        <w:spacing w:after="120" w:line="360" w:lineRule="auto"/>
+        <w:ind w:firstLine="709"/>
+        <w:jc w:val="both"/>
         <w:rPr>
           <w:rFonts w:ascii="Arial" w:hAnsi="Arial" w:cs="Arial"/>
           <w:b/>
@@ -1063,15 +1060,9 @@
     </w:p>
     <w:p>
       <w:pPr>
-        <w:rPr>
-          <w:rFonts w:ascii="Arial" w:hAnsi="Arial" w:cs="Arial"/>
-          <w:sz w:val="24"/>
-          <w:szCs w:val="24"/>
-        </w:rPr>
-      </w:pPr>
-    </w:p>
-    <w:p>
-      <w:pPr>
+        <w:spacing w:after="120" w:line="360" w:lineRule="auto"/>
+        <w:ind w:firstLine="709"/>
+        <w:jc w:val="both"/>
         <w:rPr>
           <w:rFonts w:ascii="Arial" w:hAnsi="Arial" w:cs="Arial"/>
           <w:sz w:val="24"/>
@@ -1105,15 +1096,9 @@
     </w:p>
     <w:p>
       <w:pPr>
-        <w:rPr>
-          <w:rFonts w:ascii="Arial" w:hAnsi="Arial" w:cs="Arial"/>
-          <w:sz w:val="24"/>
-          <w:szCs w:val="24"/>
-        </w:rPr>
-      </w:pPr>
-    </w:p>
-    <w:p>
-      <w:pPr>
+        <w:spacing w:after="120" w:line="360" w:lineRule="auto"/>
+        <w:ind w:firstLine="709"/>
+        <w:jc w:val="both"/>
         <w:rPr>
           <w:rFonts w:ascii="Arial" w:hAnsi="Arial" w:cs="Arial"/>
           <w:sz w:val="24"/>
@@ -1173,7 +1158,9 @@
     </w:p>
     <w:p>
       <w:pPr>
-        <w:jc w:val="center"/>
+        <w:spacing w:after="120" w:line="360" w:lineRule="auto"/>
+        <w:ind w:firstLine="709"/>
+        <w:jc w:val="both"/>
         <w:rPr>
           <w:rFonts w:ascii="Arial" w:eastAsiaTheme="minorEastAsia" w:hAnsi="Arial" w:cs="Arial"/>
           <w:sz w:val="36"/>
@@ -1323,17 +1310,9 @@
     </w:p>
     <w:p>
       <w:pPr>
-        <w:jc w:val="center"/>
-        <w:rPr>
-          <w:rFonts w:ascii="Cambria Math" w:hAnsi="Cambria Math" w:cs="Arial"/>
-          <w:sz w:val="36"/>
-          <w:szCs w:val="36"/>
-          <w:oMath/>
-        </w:rPr>
-      </w:pPr>
-    </w:p>
-    <w:p>
-      <w:pPr>
+        <w:spacing w:after="120" w:line="360" w:lineRule="auto"/>
+        <w:ind w:firstLine="709"/>
+        <w:jc w:val="both"/>
         <w:rPr>
           <w:rFonts w:ascii="Arial" w:hAnsi="Arial" w:cs="Arial"/>
           <w:sz w:val="24"/>
@@ -1369,6 +1348,9 @@
     </w:p>
     <w:p>
       <w:pPr>
+        <w:spacing w:after="120" w:line="360" w:lineRule="auto"/>
+        <w:ind w:firstLine="709"/>
+        <w:jc w:val="both"/>
         <w:rPr>
           <w:rFonts w:ascii="Arial" w:hAnsi="Arial" w:cs="Arial"/>
           <w:sz w:val="24"/>
@@ -1388,6 +1370,7 @@
       <w:pPr>
         <w:rPr>
           <w:rFonts w:ascii="Arial" w:hAnsi="Arial" w:cs="Arial"/>
+          <w:b/>
           <w:sz w:val="28"/>
           <w:szCs w:val="28"/>
         </w:rPr>
@@ -1395,6 +1378,7 @@
       <w:r>
         <w:rPr>
           <w:rFonts w:ascii="Arial" w:hAnsi="Arial" w:cs="Arial"/>
+          <w:b/>
           <w:sz w:val="28"/>
           <w:szCs w:val="28"/>
         </w:rPr>
@@ -1404,849 +1388,880 @@
     </w:p>
     <w:p>
       <w:pPr>
-        <w:rPr>
-          <w:rFonts w:ascii="Arial" w:hAnsi="Arial" w:cs="Arial"/>
+        <w:jc w:val="both"/>
+        <w:rPr>
+          <w:rFonts w:ascii="Arial" w:hAnsi="Arial" w:cs="Arial"/>
+          <w:sz w:val="24"/>
+          <w:szCs w:val="24"/>
+        </w:rPr>
+      </w:pPr>
+      <w:r>
+        <w:rPr>
+          <w:rFonts w:ascii="Arial" w:hAnsi="Arial" w:cs="Arial"/>
+          <w:sz w:val="24"/>
+          <w:szCs w:val="24"/>
+        </w:rPr>
+        <w:t>a) representar o circuito equivalente por f</w:t>
+      </w:r>
+      <w:r>
+        <w:rPr>
+          <w:rFonts w:ascii="Arial" w:hAnsi="Arial" w:cs="Arial"/>
+          <w:sz w:val="24"/>
+          <w:szCs w:val="24"/>
+        </w:rPr>
+        <w:t xml:space="preserve">ase e o circuito equivalente de </w:t>
+      </w:r>
+      <w:proofErr w:type="spellStart"/>
+      <w:r>
+        <w:rPr>
+          <w:rFonts w:ascii="Arial" w:hAnsi="Arial" w:cs="Arial"/>
+          <w:sz w:val="24"/>
+          <w:szCs w:val="24"/>
+        </w:rPr>
+        <w:t>Thévenin</w:t>
+      </w:r>
+      <w:proofErr w:type="spellEnd"/>
+      <w:r>
+        <w:rPr>
+          <w:rFonts w:ascii="Arial" w:hAnsi="Arial" w:cs="Arial"/>
+          <w:sz w:val="24"/>
+          <w:szCs w:val="24"/>
+        </w:rPr>
+        <w:t xml:space="preserve"> do motor.</w:t>
+      </w:r>
+    </w:p>
+    <w:p>
+      <w:pPr>
+        <w:jc w:val="both"/>
+        <w:rPr>
+          <w:rFonts w:ascii="Arial" w:hAnsi="Arial" w:cs="Arial"/>
+          <w:sz w:val="24"/>
+          <w:szCs w:val="24"/>
+        </w:rPr>
+      </w:pPr>
+    </w:p>
+    <w:p>
+      <w:pPr>
+        <w:jc w:val="both"/>
+        <w:rPr>
+          <w:rFonts w:ascii="Arial" w:hAnsi="Arial" w:cs="Arial"/>
+          <w:sz w:val="24"/>
+          <w:szCs w:val="24"/>
+        </w:rPr>
+      </w:pPr>
+      <w:r>
+        <w:rPr>
+          <w:rFonts w:ascii="Arial" w:hAnsi="Arial" w:cs="Arial"/>
+          <w:sz w:val="24"/>
+          <w:szCs w:val="24"/>
+        </w:rPr>
+        <w:t>b) e</w:t>
+      </w:r>
+      <w:r>
+        <w:rPr>
+          <w:rFonts w:ascii="Arial" w:hAnsi="Arial" w:cs="Arial"/>
+          <w:sz w:val="24"/>
+          <w:szCs w:val="24"/>
+        </w:rPr>
+        <w:t xml:space="preserve">ncontrar os valores da tensão de </w:t>
+      </w:r>
+      <w:proofErr w:type="spellStart"/>
+      <w:r>
+        <w:rPr>
+          <w:rFonts w:ascii="Arial" w:hAnsi="Arial" w:cs="Arial"/>
+          <w:sz w:val="24"/>
+          <w:szCs w:val="24"/>
+        </w:rPr>
+        <w:t>T</w:t>
+      </w:r>
+      <w:r>
+        <w:rPr>
+          <w:rFonts w:ascii="Arial" w:hAnsi="Arial" w:cs="Arial"/>
+          <w:sz w:val="24"/>
+          <w:szCs w:val="24"/>
+        </w:rPr>
+        <w:t>hévenin</w:t>
+      </w:r>
+      <w:proofErr w:type="spellEnd"/>
+      <w:r>
+        <w:rPr>
+          <w:rFonts w:ascii="Arial" w:hAnsi="Arial" w:cs="Arial"/>
+          <w:sz w:val="24"/>
+          <w:szCs w:val="24"/>
+        </w:rPr>
+        <w:t xml:space="preserve"> (</w:t>
+      </w:r>
+      <w:proofErr w:type="spellStart"/>
+      <w:r>
+        <w:rPr>
+          <w:rFonts w:ascii="Arial" w:hAnsi="Arial" w:cs="Arial"/>
+          <w:sz w:val="24"/>
+          <w:szCs w:val="24"/>
+        </w:rPr>
+        <w:t>Vo</w:t>
+      </w:r>
+      <w:proofErr w:type="spellEnd"/>
+      <w:r>
+        <w:rPr>
+          <w:rFonts w:ascii="Arial" w:hAnsi="Arial" w:cs="Arial"/>
+          <w:sz w:val="24"/>
+          <w:szCs w:val="24"/>
+        </w:rPr>
+        <w:t xml:space="preserve">) e da impedância de </w:t>
+      </w:r>
+      <w:proofErr w:type="spellStart"/>
+      <w:r>
+        <w:rPr>
+          <w:rFonts w:ascii="Arial" w:hAnsi="Arial" w:cs="Arial"/>
+          <w:sz w:val="24"/>
+          <w:szCs w:val="24"/>
+        </w:rPr>
+        <w:t>Thévenin</w:t>
+      </w:r>
+      <w:proofErr w:type="spellEnd"/>
+      <w:r>
+        <w:rPr>
+          <w:rFonts w:ascii="Arial" w:hAnsi="Arial" w:cs="Arial"/>
+          <w:sz w:val="24"/>
+          <w:szCs w:val="24"/>
+        </w:rPr>
+        <w:t xml:space="preserve"> (</w:t>
+      </w:r>
+      <w:proofErr w:type="spellStart"/>
+      <w:r>
+        <w:rPr>
+          <w:rFonts w:ascii="Arial" w:hAnsi="Arial" w:cs="Arial"/>
+          <w:sz w:val="24"/>
+          <w:szCs w:val="24"/>
+        </w:rPr>
+        <w:t>Zo</w:t>
+      </w:r>
+      <w:proofErr w:type="spellEnd"/>
+      <w:r>
+        <w:rPr>
+          <w:rFonts w:ascii="Arial" w:hAnsi="Arial" w:cs="Arial"/>
+          <w:sz w:val="24"/>
+          <w:szCs w:val="24"/>
+        </w:rPr>
+        <w:t>).</w:t>
+      </w:r>
+    </w:p>
+    <w:p>
+      <w:pPr>
+        <w:jc w:val="both"/>
+        <w:rPr>
+          <w:rFonts w:ascii="Arial" w:hAnsi="Arial" w:cs="Arial"/>
+          <w:sz w:val="24"/>
+          <w:szCs w:val="24"/>
+        </w:rPr>
+      </w:pPr>
+    </w:p>
+    <w:p>
+      <w:pPr>
+        <w:jc w:val="both"/>
+        <w:rPr>
+          <w:rFonts w:ascii="Arial" w:hAnsi="Arial" w:cs="Arial"/>
+          <w:sz w:val="24"/>
+          <w:szCs w:val="24"/>
+        </w:rPr>
+      </w:pPr>
+      <w:r>
+        <w:rPr>
+          <w:rFonts w:ascii="Arial" w:hAnsi="Arial" w:cs="Arial"/>
+          <w:sz w:val="24"/>
+          <w:szCs w:val="24"/>
+        </w:rPr>
+        <w:t>c) c</w:t>
+      </w:r>
+      <w:r>
+        <w:rPr>
+          <w:rFonts w:ascii="Arial" w:hAnsi="Arial" w:cs="Arial"/>
+          <w:sz w:val="24"/>
+          <w:szCs w:val="24"/>
+        </w:rPr>
+        <w:t>om o auxílio do circuito equivalente d</w:t>
+      </w:r>
+      <w:r>
+        <w:rPr>
+          <w:rFonts w:ascii="Arial" w:hAnsi="Arial" w:cs="Arial"/>
+          <w:sz w:val="24"/>
+          <w:szCs w:val="24"/>
+        </w:rPr>
+        <w:t xml:space="preserve">e </w:t>
+      </w:r>
+      <w:proofErr w:type="spellStart"/>
+      <w:r>
+        <w:rPr>
+          <w:rFonts w:ascii="Arial" w:hAnsi="Arial" w:cs="Arial"/>
+          <w:sz w:val="24"/>
+          <w:szCs w:val="24"/>
+        </w:rPr>
+        <w:t>Thévenin</w:t>
+      </w:r>
+      <w:proofErr w:type="spellEnd"/>
+      <w:r>
+        <w:rPr>
+          <w:rFonts w:ascii="Arial" w:hAnsi="Arial" w:cs="Arial"/>
+          <w:sz w:val="24"/>
+          <w:szCs w:val="24"/>
+        </w:rPr>
+        <w:t xml:space="preserve">, obter uma expressão </w:t>
+      </w:r>
+      <w:r>
+        <w:rPr>
+          <w:rFonts w:ascii="Arial" w:hAnsi="Arial" w:cs="Arial"/>
+          <w:sz w:val="24"/>
+          <w:szCs w:val="24"/>
+        </w:rPr>
+        <w:t xml:space="preserve">para a corrente do </w:t>
+      </w:r>
+      <w:proofErr w:type="gramStart"/>
+      <w:r>
+        <w:rPr>
+          <w:rFonts w:ascii="Arial" w:hAnsi="Arial" w:cs="Arial"/>
+          <w:sz w:val="24"/>
+          <w:szCs w:val="24"/>
+        </w:rPr>
+        <w:t>rotor Ir</w:t>
+      </w:r>
+      <w:proofErr w:type="gramEnd"/>
+      <w:r>
+        <w:rPr>
+          <w:rFonts w:ascii="Arial" w:hAnsi="Arial" w:cs="Arial"/>
+          <w:sz w:val="24"/>
+          <w:szCs w:val="24"/>
+        </w:rPr>
+        <w:t>.</w:t>
+      </w:r>
+    </w:p>
+    <w:p>
+      <w:pPr>
+        <w:jc w:val="both"/>
+        <w:rPr>
+          <w:rFonts w:ascii="Arial" w:hAnsi="Arial" w:cs="Arial"/>
+          <w:sz w:val="24"/>
+          <w:szCs w:val="24"/>
+        </w:rPr>
+      </w:pPr>
+    </w:p>
+    <w:p>
+      <w:pPr>
+        <w:jc w:val="both"/>
+        <w:rPr>
+          <w:rFonts w:ascii="Arial" w:hAnsi="Arial" w:cs="Arial"/>
+          <w:sz w:val="24"/>
+          <w:szCs w:val="24"/>
+        </w:rPr>
+      </w:pPr>
+      <w:r>
+        <w:rPr>
+          <w:rFonts w:ascii="Arial" w:hAnsi="Arial" w:cs="Arial"/>
+          <w:sz w:val="24"/>
+          <w:szCs w:val="24"/>
+        </w:rPr>
+        <w:t>d) o</w:t>
+      </w:r>
+      <w:r>
+        <w:rPr>
+          <w:rFonts w:ascii="Arial" w:hAnsi="Arial" w:cs="Arial"/>
+          <w:sz w:val="24"/>
+          <w:szCs w:val="24"/>
+        </w:rPr>
+        <w:t>bter uma expressão para o conjugado elet</w:t>
+      </w:r>
+      <w:r>
+        <w:rPr>
+          <w:rFonts w:ascii="Arial" w:hAnsi="Arial" w:cs="Arial"/>
+          <w:sz w:val="24"/>
+          <w:szCs w:val="24"/>
+        </w:rPr>
+        <w:t>romagnético desenvolvido (</w:t>
+      </w:r>
+      <w:proofErr w:type="spellStart"/>
+      <w:r>
+        <w:rPr>
+          <w:rFonts w:ascii="Arial" w:hAnsi="Arial" w:cs="Arial"/>
+          <w:sz w:val="24"/>
+          <w:szCs w:val="24"/>
+        </w:rPr>
+        <w:t>Td</w:t>
+      </w:r>
+      <w:proofErr w:type="spellEnd"/>
+      <w:r>
+        <w:rPr>
+          <w:rFonts w:ascii="Arial" w:hAnsi="Arial" w:cs="Arial"/>
+          <w:sz w:val="24"/>
+          <w:szCs w:val="24"/>
+        </w:rPr>
+        <w:t xml:space="preserve">) a </w:t>
+      </w:r>
+      <w:r>
+        <w:rPr>
+          <w:rFonts w:ascii="Arial" w:hAnsi="Arial" w:cs="Arial"/>
+          <w:sz w:val="24"/>
+          <w:szCs w:val="24"/>
+        </w:rPr>
+        <w:t xml:space="preserve">partir do equivalente de </w:t>
+      </w:r>
+      <w:proofErr w:type="spellStart"/>
+      <w:r>
+        <w:rPr>
+          <w:rFonts w:ascii="Arial" w:hAnsi="Arial" w:cs="Arial"/>
+          <w:sz w:val="24"/>
+          <w:szCs w:val="24"/>
+        </w:rPr>
+        <w:t>Thévenin</w:t>
+      </w:r>
+      <w:proofErr w:type="spellEnd"/>
+      <w:r>
+        <w:rPr>
+          <w:rFonts w:ascii="Arial" w:hAnsi="Arial" w:cs="Arial"/>
+          <w:sz w:val="24"/>
+          <w:szCs w:val="24"/>
+        </w:rPr>
+        <w:t>.</w:t>
+      </w:r>
+    </w:p>
+    <w:p>
+      <w:pPr>
+        <w:jc w:val="both"/>
+        <w:rPr>
+          <w:rFonts w:ascii="Arial" w:hAnsi="Arial" w:cs="Arial"/>
+          <w:sz w:val="24"/>
+          <w:szCs w:val="24"/>
+        </w:rPr>
+      </w:pPr>
+    </w:p>
+    <w:p>
+      <w:pPr>
+        <w:jc w:val="both"/>
+        <w:rPr>
+          <w:rFonts w:ascii="Arial" w:hAnsi="Arial" w:cs="Arial"/>
+          <w:sz w:val="24"/>
+          <w:szCs w:val="24"/>
+        </w:rPr>
+      </w:pPr>
+      <w:r>
+        <w:rPr>
+          <w:rFonts w:ascii="Arial" w:hAnsi="Arial" w:cs="Arial"/>
+          <w:sz w:val="24"/>
+          <w:szCs w:val="24"/>
+        </w:rPr>
+        <w:t>e) p</w:t>
+      </w:r>
+      <w:r>
+        <w:rPr>
+          <w:rFonts w:ascii="Arial" w:hAnsi="Arial" w:cs="Arial"/>
+          <w:sz w:val="24"/>
+          <w:szCs w:val="24"/>
+        </w:rPr>
+        <w:t>rovar que o conjugado desenvolvido pel</w:t>
+      </w:r>
+      <w:r>
+        <w:rPr>
+          <w:rFonts w:ascii="Arial" w:hAnsi="Arial" w:cs="Arial"/>
+          <w:sz w:val="24"/>
+          <w:szCs w:val="24"/>
+        </w:rPr>
+        <w:t xml:space="preserve">a máquina assíncrona, operando </w:t>
+      </w:r>
+      <w:r>
+        <w:rPr>
+          <w:rFonts w:ascii="Arial" w:hAnsi="Arial" w:cs="Arial"/>
+          <w:sz w:val="24"/>
+          <w:szCs w:val="24"/>
+        </w:rPr>
+        <w:t>como motor, é uma função quadrática da tensão de alimentação V1.</w:t>
+      </w:r>
+    </w:p>
+    <w:p>
+      <w:pPr>
+        <w:jc w:val="both"/>
+        <w:rPr>
+          <w:rFonts w:ascii="Arial" w:hAnsi="Arial" w:cs="Arial"/>
+          <w:sz w:val="24"/>
+          <w:szCs w:val="24"/>
+        </w:rPr>
+      </w:pPr>
+    </w:p>
+    <w:p>
+      <w:pPr>
+        <w:jc w:val="both"/>
+        <w:rPr>
+          <w:rFonts w:ascii="Arial" w:hAnsi="Arial" w:cs="Arial"/>
+          <w:sz w:val="24"/>
+          <w:szCs w:val="24"/>
+        </w:rPr>
+      </w:pPr>
+      <w:r>
+        <w:rPr>
+          <w:rFonts w:ascii="Arial" w:hAnsi="Arial" w:cs="Arial"/>
+          <w:sz w:val="24"/>
+          <w:szCs w:val="24"/>
+        </w:rPr>
+        <w:t>f) u</w:t>
+      </w:r>
+      <w:r>
+        <w:rPr>
+          <w:rFonts w:ascii="Arial" w:hAnsi="Arial" w:cs="Arial"/>
+          <w:sz w:val="24"/>
+          <w:szCs w:val="24"/>
+        </w:rPr>
+        <w:t xml:space="preserve">tilizar o equivalente de </w:t>
+      </w:r>
+      <w:proofErr w:type="spellStart"/>
+      <w:r>
+        <w:rPr>
+          <w:rFonts w:ascii="Arial" w:hAnsi="Arial" w:cs="Arial"/>
+          <w:sz w:val="24"/>
+          <w:szCs w:val="24"/>
+        </w:rPr>
+        <w:t>Thévenin</w:t>
+      </w:r>
+      <w:proofErr w:type="spellEnd"/>
+      <w:r>
+        <w:rPr>
+          <w:rFonts w:ascii="Arial" w:hAnsi="Arial" w:cs="Arial"/>
+          <w:sz w:val="24"/>
+          <w:szCs w:val="24"/>
+        </w:rPr>
+        <w:t xml:space="preserve"> e o teo</w:t>
+      </w:r>
+      <w:r>
+        <w:rPr>
+          <w:rFonts w:ascii="Arial" w:hAnsi="Arial" w:cs="Arial"/>
+          <w:sz w:val="24"/>
+          <w:szCs w:val="24"/>
+        </w:rPr>
+        <w:t xml:space="preserve">rema da máxima transferência de </w:t>
+      </w:r>
+      <w:r>
+        <w:rPr>
+          <w:rFonts w:ascii="Arial" w:hAnsi="Arial" w:cs="Arial"/>
+          <w:sz w:val="24"/>
+          <w:szCs w:val="24"/>
+        </w:rPr>
+        <w:t>potência para obter a condição de máximo conjugado desse motor.</w:t>
+      </w:r>
+    </w:p>
+    <w:p>
+      <w:pPr>
+        <w:jc w:val="both"/>
+        <w:rPr>
+          <w:rFonts w:ascii="Arial" w:hAnsi="Arial" w:cs="Arial"/>
+          <w:sz w:val="24"/>
+          <w:szCs w:val="24"/>
+        </w:rPr>
+      </w:pPr>
+    </w:p>
+    <w:p>
+      <w:pPr>
+        <w:jc w:val="both"/>
+        <w:rPr>
+          <w:rFonts w:ascii="Arial" w:hAnsi="Arial" w:cs="Arial"/>
+          <w:sz w:val="24"/>
+          <w:szCs w:val="24"/>
+        </w:rPr>
+      </w:pPr>
+      <w:r>
+        <w:rPr>
+          <w:rFonts w:ascii="Arial" w:hAnsi="Arial" w:cs="Arial"/>
+          <w:sz w:val="24"/>
+          <w:szCs w:val="24"/>
+        </w:rPr>
+        <w:t>g) c</w:t>
+      </w:r>
+      <w:r>
+        <w:rPr>
+          <w:rFonts w:ascii="Arial" w:hAnsi="Arial" w:cs="Arial"/>
+          <w:sz w:val="24"/>
+          <w:szCs w:val="24"/>
+        </w:rPr>
+        <w:t xml:space="preserve">alcular, manualmente, o conjugado de </w:t>
+      </w:r>
+      <w:r>
+        <w:rPr>
+          <w:rFonts w:ascii="Arial" w:hAnsi="Arial" w:cs="Arial"/>
+          <w:sz w:val="24"/>
+          <w:szCs w:val="24"/>
+        </w:rPr>
+        <w:t xml:space="preserve">partida e o conjugado máximo do </w:t>
+      </w:r>
+      <w:r>
+        <w:rPr>
+          <w:rFonts w:ascii="Arial" w:hAnsi="Arial" w:cs="Arial"/>
+          <w:sz w:val="24"/>
+          <w:szCs w:val="24"/>
+        </w:rPr>
+        <w:t>motor, com o auxílio das expressões obtidas nos itens (d) e (f).</w:t>
+      </w:r>
+    </w:p>
+    <w:p>
+      <w:pPr>
+        <w:jc w:val="both"/>
+        <w:rPr>
+          <w:rFonts w:ascii="Arial" w:hAnsi="Arial" w:cs="Arial"/>
+          <w:sz w:val="24"/>
+          <w:szCs w:val="24"/>
+        </w:rPr>
+      </w:pPr>
+    </w:p>
+    <w:p>
+      <w:pPr>
+        <w:jc w:val="both"/>
+        <w:rPr>
+          <w:rFonts w:ascii="Arial" w:hAnsi="Arial" w:cs="Arial"/>
+          <w:sz w:val="24"/>
+          <w:szCs w:val="24"/>
+        </w:rPr>
+      </w:pPr>
+      <w:r>
+        <w:rPr>
+          <w:rFonts w:ascii="Arial" w:hAnsi="Arial" w:cs="Arial"/>
+          <w:sz w:val="24"/>
+          <w:szCs w:val="24"/>
+        </w:rPr>
+        <w:t>h) t</w:t>
+      </w:r>
+      <w:r>
+        <w:rPr>
+          <w:rFonts w:ascii="Arial" w:hAnsi="Arial" w:cs="Arial"/>
+          <w:sz w:val="24"/>
+          <w:szCs w:val="24"/>
+        </w:rPr>
+        <w:t xml:space="preserve">raçar, com o auxílio do </w:t>
+      </w:r>
+      <w:proofErr w:type="spellStart"/>
+      <w:r>
+        <w:rPr>
+          <w:rFonts w:ascii="Arial" w:hAnsi="Arial" w:cs="Arial"/>
+          <w:sz w:val="24"/>
+          <w:szCs w:val="24"/>
+        </w:rPr>
+        <w:t>Matlab</w:t>
+      </w:r>
+      <w:proofErr w:type="spellEnd"/>
+      <w:r>
+        <w:rPr>
+          <w:rFonts w:ascii="Arial" w:hAnsi="Arial" w:cs="Arial"/>
+          <w:sz w:val="24"/>
+          <w:szCs w:val="24"/>
+        </w:rPr>
+        <w:t xml:space="preserve">®, em um mesmo sistema de eixos </w:t>
+      </w:r>
+      <w:r>
+        <w:rPr>
+          <w:rFonts w:ascii="Arial" w:hAnsi="Arial" w:cs="Arial"/>
+          <w:sz w:val="24"/>
+          <w:szCs w:val="24"/>
+        </w:rPr>
+        <w:t>coordenados, as curvas de conjugado do motor (</w:t>
+      </w:r>
+      <w:proofErr w:type="spellStart"/>
+      <w:r>
+        <w:rPr>
+          <w:rFonts w:ascii="Arial" w:hAnsi="Arial" w:cs="Arial"/>
+          <w:sz w:val="24"/>
+          <w:szCs w:val="24"/>
+        </w:rPr>
+        <w:t>Td</w:t>
+      </w:r>
+      <w:proofErr w:type="spellEnd"/>
+      <w:r>
+        <w:rPr>
+          <w:rFonts w:ascii="Arial" w:hAnsi="Arial" w:cs="Arial"/>
+          <w:sz w:val="24"/>
+          <w:szCs w:val="24"/>
+        </w:rPr>
+        <w:t xml:space="preserve"> x s) e da carga (</w:t>
+      </w:r>
+      <w:proofErr w:type="spellStart"/>
+      <w:r>
+        <w:rPr>
+          <w:rFonts w:ascii="Arial" w:hAnsi="Arial" w:cs="Arial"/>
+          <w:sz w:val="24"/>
+          <w:szCs w:val="24"/>
+        </w:rPr>
+        <w:t>Tc</w:t>
+      </w:r>
+      <w:proofErr w:type="spellEnd"/>
+      <w:r>
+        <w:rPr>
+          <w:rFonts w:ascii="Arial" w:hAnsi="Arial" w:cs="Arial"/>
+          <w:sz w:val="24"/>
+          <w:szCs w:val="24"/>
+        </w:rPr>
+        <w:t xml:space="preserve"> x s).</w:t>
+      </w:r>
+    </w:p>
+    <w:p>
+      <w:pPr>
+        <w:jc w:val="both"/>
+        <w:rPr>
+          <w:rFonts w:ascii="Arial" w:hAnsi="Arial" w:cs="Arial"/>
+          <w:sz w:val="24"/>
+          <w:szCs w:val="24"/>
+        </w:rPr>
+      </w:pPr>
+      <w:r>
+        <w:rPr>
+          <w:rFonts w:ascii="Arial" w:hAnsi="Arial" w:cs="Arial"/>
+          <w:sz w:val="24"/>
+          <w:szCs w:val="24"/>
+        </w:rPr>
+        <w:t xml:space="preserve">Atenção: </w:t>
+      </w:r>
+      <w:r>
+        <w:rPr>
+          <w:rFonts w:ascii="Arial" w:hAnsi="Arial" w:cs="Arial"/>
+          <w:sz w:val="24"/>
+          <w:szCs w:val="24"/>
+        </w:rPr>
+        <w:t>Deve-se</w:t>
+      </w:r>
+      <w:r>
+        <w:rPr>
+          <w:rFonts w:ascii="Arial" w:hAnsi="Arial" w:cs="Arial"/>
+          <w:sz w:val="24"/>
+          <w:szCs w:val="24"/>
+        </w:rPr>
+        <w:t xml:space="preserve"> utilizar pelo</w:t>
+      </w:r>
+      <w:r>
+        <w:rPr>
+          <w:rFonts w:ascii="Arial" w:hAnsi="Arial" w:cs="Arial"/>
+          <w:sz w:val="24"/>
+          <w:szCs w:val="24"/>
+        </w:rPr>
+        <w:t xml:space="preserve"> menos 100 pontos de valores de </w:t>
+      </w:r>
+      <w:r>
+        <w:rPr>
+          <w:rFonts w:ascii="Arial" w:hAnsi="Arial" w:cs="Arial"/>
+          <w:sz w:val="24"/>
+          <w:szCs w:val="24"/>
+        </w:rPr>
+        <w:t>escorregamento em seus gráficos.</w:t>
+      </w:r>
+    </w:p>
+    <w:p>
+      <w:pPr>
+        <w:jc w:val="both"/>
+        <w:rPr>
+          <w:rFonts w:ascii="Arial" w:hAnsi="Arial" w:cs="Arial"/>
+          <w:sz w:val="24"/>
+          <w:szCs w:val="24"/>
+        </w:rPr>
+      </w:pPr>
+    </w:p>
+    <w:p>
+      <w:pPr>
+        <w:jc w:val="both"/>
+        <w:rPr>
+          <w:rFonts w:ascii="Arial" w:hAnsi="Arial" w:cs="Arial"/>
+          <w:sz w:val="24"/>
+          <w:szCs w:val="24"/>
+        </w:rPr>
+      </w:pPr>
+      <w:r>
+        <w:rPr>
+          <w:rFonts w:ascii="Arial" w:hAnsi="Arial" w:cs="Arial"/>
+          <w:sz w:val="24"/>
+          <w:szCs w:val="24"/>
+        </w:rPr>
+        <w:t>i) v</w:t>
+      </w:r>
+      <w:r>
+        <w:rPr>
+          <w:rFonts w:ascii="Arial" w:hAnsi="Arial" w:cs="Arial"/>
+          <w:sz w:val="24"/>
+          <w:szCs w:val="24"/>
+        </w:rPr>
+        <w:t>erificar, graficamente, se o escorregament</w:t>
+      </w:r>
+      <w:r>
+        <w:rPr>
+          <w:rFonts w:ascii="Arial" w:hAnsi="Arial" w:cs="Arial"/>
+          <w:sz w:val="24"/>
+          <w:szCs w:val="24"/>
+        </w:rPr>
+        <w:t>o de máximo conjugado (</w:t>
+      </w:r>
+      <w:proofErr w:type="spellStart"/>
+      <w:r>
+        <w:rPr>
+          <w:rFonts w:ascii="Arial" w:hAnsi="Arial" w:cs="Arial"/>
+          <w:sz w:val="24"/>
+          <w:szCs w:val="24"/>
+        </w:rPr>
+        <w:t>sMT</w:t>
+      </w:r>
+      <w:proofErr w:type="spellEnd"/>
+      <w:r>
+        <w:rPr>
+          <w:rFonts w:ascii="Arial" w:hAnsi="Arial" w:cs="Arial"/>
+          <w:sz w:val="24"/>
+          <w:szCs w:val="24"/>
+        </w:rPr>
+        <w:t xml:space="preserve">) e o </w:t>
+      </w:r>
+      <w:r>
+        <w:rPr>
+          <w:rFonts w:ascii="Arial" w:hAnsi="Arial" w:cs="Arial"/>
+          <w:sz w:val="24"/>
+          <w:szCs w:val="24"/>
+        </w:rPr>
+        <w:t>conjugado máximo (</w:t>
+      </w:r>
+      <w:proofErr w:type="spellStart"/>
+      <w:r>
+        <w:rPr>
+          <w:rFonts w:ascii="Arial" w:hAnsi="Arial" w:cs="Arial"/>
+          <w:sz w:val="24"/>
+          <w:szCs w:val="24"/>
+        </w:rPr>
+        <w:t>TMax</w:t>
+      </w:r>
+      <w:proofErr w:type="spellEnd"/>
+      <w:r>
+        <w:rPr>
+          <w:rFonts w:ascii="Arial" w:hAnsi="Arial" w:cs="Arial"/>
+          <w:sz w:val="24"/>
+          <w:szCs w:val="24"/>
+        </w:rPr>
+        <w:t>) desenvolv</w:t>
+      </w:r>
+      <w:r>
+        <w:rPr>
+          <w:rFonts w:ascii="Arial" w:hAnsi="Arial" w:cs="Arial"/>
+          <w:sz w:val="24"/>
+          <w:szCs w:val="24"/>
+        </w:rPr>
+        <w:t xml:space="preserve">ido pelo motor correspondem aos </w:t>
+      </w:r>
+      <w:r>
+        <w:rPr>
+          <w:rFonts w:ascii="Arial" w:hAnsi="Arial" w:cs="Arial"/>
+          <w:sz w:val="24"/>
+          <w:szCs w:val="24"/>
+        </w:rPr>
+        <w:t>valores calculados manualmente.</w:t>
+      </w:r>
+    </w:p>
+    <w:p>
+      <w:pPr>
+        <w:jc w:val="both"/>
+        <w:rPr>
+          <w:rFonts w:ascii="Arial" w:hAnsi="Arial" w:cs="Arial"/>
+          <w:sz w:val="24"/>
+          <w:szCs w:val="24"/>
+        </w:rPr>
+      </w:pPr>
+    </w:p>
+    <w:p>
+      <w:pPr>
+        <w:jc w:val="both"/>
+        <w:rPr>
+          <w:rFonts w:ascii="Arial" w:hAnsi="Arial" w:cs="Arial"/>
+          <w:sz w:val="24"/>
+          <w:szCs w:val="24"/>
+        </w:rPr>
+      </w:pPr>
+      <w:r>
+        <w:rPr>
+          <w:rFonts w:ascii="Arial" w:hAnsi="Arial" w:cs="Arial"/>
+          <w:sz w:val="24"/>
+          <w:szCs w:val="24"/>
+        </w:rPr>
+        <w:t>j) verificar se o motor pode partir a ca</w:t>
+      </w:r>
+      <w:r>
+        <w:rPr>
+          <w:rFonts w:ascii="Arial" w:hAnsi="Arial" w:cs="Arial"/>
+          <w:sz w:val="24"/>
+          <w:szCs w:val="24"/>
+        </w:rPr>
+        <w:t xml:space="preserve">rga apresentada, em se </w:t>
+      </w:r>
+      <w:proofErr w:type="gramStart"/>
+      <w:r>
+        <w:rPr>
+          <w:rFonts w:ascii="Arial" w:hAnsi="Arial" w:cs="Arial"/>
+          <w:sz w:val="24"/>
+          <w:szCs w:val="24"/>
+        </w:rPr>
+        <w:t xml:space="preserve">podendo, </w:t>
+      </w:r>
+      <w:r>
+        <w:rPr>
+          <w:rFonts w:ascii="Arial" w:hAnsi="Arial" w:cs="Arial"/>
+          <w:sz w:val="24"/>
+          <w:szCs w:val="24"/>
+        </w:rPr>
+        <w:t>determinar</w:t>
+      </w:r>
+      <w:proofErr w:type="gramEnd"/>
+      <w:r>
+        <w:rPr>
+          <w:rFonts w:ascii="Arial" w:hAnsi="Arial" w:cs="Arial"/>
+          <w:sz w:val="24"/>
+          <w:szCs w:val="24"/>
+        </w:rPr>
+        <w:t xml:space="preserve"> graficamente a velocidade f</w:t>
+      </w:r>
+      <w:r>
+        <w:rPr>
+          <w:rFonts w:ascii="Arial" w:hAnsi="Arial" w:cs="Arial"/>
+          <w:sz w:val="24"/>
+          <w:szCs w:val="24"/>
+        </w:rPr>
+        <w:t xml:space="preserve">inal de operação do conjunto em </w:t>
+      </w:r>
+      <w:r>
+        <w:rPr>
+          <w:rFonts w:ascii="Arial" w:hAnsi="Arial" w:cs="Arial"/>
+          <w:sz w:val="24"/>
+          <w:szCs w:val="24"/>
+        </w:rPr>
+        <w:t>regime permanente.</w:t>
+      </w:r>
+    </w:p>
+    <w:p>
+      <w:pPr>
+        <w:rPr>
+          <w:rFonts w:ascii="Arial" w:hAnsi="Arial" w:cs="Arial"/>
+          <w:sz w:val="24"/>
+          <w:szCs w:val="24"/>
+        </w:rPr>
+      </w:pPr>
+    </w:p>
+    <w:p>
+      <w:pPr>
+        <w:rPr>
+          <w:rFonts w:ascii="Arial" w:hAnsi="Arial" w:cs="Arial"/>
+          <w:b/>
+          <w:sz w:val="32"/>
+          <w:szCs w:val="32"/>
+        </w:rPr>
+      </w:pPr>
+      <w:r>
+        <w:rPr>
+          <w:rFonts w:ascii="Arial" w:hAnsi="Arial" w:cs="Arial"/>
+          <w:b/>
           <w:sz w:val="28"/>
           <w:szCs w:val="28"/>
         </w:rPr>
-      </w:pPr>
-    </w:p>
-    <w:p>
-      <w:pPr>
-        <w:rPr>
-          <w:rFonts w:ascii="Arial" w:hAnsi="Arial" w:cs="Arial"/>
-          <w:sz w:val="24"/>
-          <w:szCs w:val="24"/>
-        </w:rPr>
-      </w:pPr>
-      <w:r>
-        <w:rPr>
-          <w:rFonts w:ascii="Arial" w:hAnsi="Arial" w:cs="Arial"/>
-          <w:sz w:val="24"/>
-          <w:szCs w:val="24"/>
-        </w:rPr>
-        <w:t>a) representar o circuito equivalente por f</w:t>
-      </w:r>
-      <w:r>
-        <w:rPr>
-          <w:rFonts w:ascii="Arial" w:hAnsi="Arial" w:cs="Arial"/>
-          <w:sz w:val="24"/>
-          <w:szCs w:val="24"/>
-        </w:rPr>
-        <w:t xml:space="preserve">ase e o circuito equivalente de </w:t>
-      </w:r>
-      <w:proofErr w:type="spellStart"/>
-      <w:r>
-        <w:rPr>
-          <w:rFonts w:ascii="Arial" w:hAnsi="Arial" w:cs="Arial"/>
-          <w:sz w:val="24"/>
-          <w:szCs w:val="24"/>
-        </w:rPr>
-        <w:t>Thévenin</w:t>
-      </w:r>
-      <w:proofErr w:type="spellEnd"/>
-      <w:r>
-        <w:rPr>
-          <w:rFonts w:ascii="Arial" w:hAnsi="Arial" w:cs="Arial"/>
-          <w:sz w:val="24"/>
-          <w:szCs w:val="24"/>
-        </w:rPr>
-        <w:t xml:space="preserve"> do motor.</w:t>
-      </w:r>
-    </w:p>
-    <w:p>
-      <w:pPr>
-        <w:rPr>
-          <w:rFonts w:ascii="Arial" w:hAnsi="Arial" w:cs="Arial"/>
-          <w:sz w:val="24"/>
-          <w:szCs w:val="24"/>
-        </w:rPr>
-      </w:pPr>
-    </w:p>
-    <w:p>
-      <w:pPr>
-        <w:rPr>
-          <w:rFonts w:ascii="Arial" w:hAnsi="Arial" w:cs="Arial"/>
-          <w:sz w:val="24"/>
-          <w:szCs w:val="24"/>
-        </w:rPr>
-      </w:pPr>
-      <w:r>
-        <w:rPr>
-          <w:rFonts w:ascii="Arial" w:hAnsi="Arial" w:cs="Arial"/>
-          <w:sz w:val="24"/>
-          <w:szCs w:val="24"/>
-        </w:rPr>
-        <w:t>b) e</w:t>
-      </w:r>
-      <w:r>
-        <w:rPr>
-          <w:rFonts w:ascii="Arial" w:hAnsi="Arial" w:cs="Arial"/>
-          <w:sz w:val="24"/>
-          <w:szCs w:val="24"/>
-        </w:rPr>
-        <w:t xml:space="preserve">ncontrar os valores da tensão de </w:t>
-      </w:r>
-      <w:proofErr w:type="spellStart"/>
-      <w:r>
-        <w:rPr>
-          <w:rFonts w:ascii="Arial" w:hAnsi="Arial" w:cs="Arial"/>
-          <w:sz w:val="24"/>
-          <w:szCs w:val="24"/>
-        </w:rPr>
-        <w:t>T</w:t>
-      </w:r>
-      <w:r>
-        <w:rPr>
-          <w:rFonts w:ascii="Arial" w:hAnsi="Arial" w:cs="Arial"/>
-          <w:sz w:val="24"/>
-          <w:szCs w:val="24"/>
-        </w:rPr>
-        <w:t>hévenin</w:t>
-      </w:r>
-      <w:proofErr w:type="spellEnd"/>
-      <w:r>
-        <w:rPr>
-          <w:rFonts w:ascii="Arial" w:hAnsi="Arial" w:cs="Arial"/>
-          <w:sz w:val="24"/>
-          <w:szCs w:val="24"/>
-        </w:rPr>
-        <w:t xml:space="preserve"> (</w:t>
-      </w:r>
-      <w:proofErr w:type="spellStart"/>
-      <w:r>
-        <w:rPr>
-          <w:rFonts w:ascii="Arial" w:hAnsi="Arial" w:cs="Arial"/>
-          <w:sz w:val="24"/>
-          <w:szCs w:val="24"/>
-        </w:rPr>
-        <w:t>Vo</w:t>
-      </w:r>
-      <w:proofErr w:type="spellEnd"/>
-      <w:r>
-        <w:rPr>
-          <w:rFonts w:ascii="Arial" w:hAnsi="Arial" w:cs="Arial"/>
-          <w:sz w:val="24"/>
-          <w:szCs w:val="24"/>
-        </w:rPr>
-        <w:t xml:space="preserve">) e da impedância de </w:t>
-      </w:r>
-      <w:proofErr w:type="spellStart"/>
-      <w:r>
-        <w:rPr>
-          <w:rFonts w:ascii="Arial" w:hAnsi="Arial" w:cs="Arial"/>
-          <w:sz w:val="24"/>
-          <w:szCs w:val="24"/>
-        </w:rPr>
-        <w:t>Thévenin</w:t>
-      </w:r>
-      <w:proofErr w:type="spellEnd"/>
-      <w:r>
-        <w:rPr>
-          <w:rFonts w:ascii="Arial" w:hAnsi="Arial" w:cs="Arial"/>
-          <w:sz w:val="24"/>
-          <w:szCs w:val="24"/>
-        </w:rPr>
-        <w:t xml:space="preserve"> (</w:t>
-      </w:r>
-      <w:proofErr w:type="spellStart"/>
-      <w:r>
-        <w:rPr>
-          <w:rFonts w:ascii="Arial" w:hAnsi="Arial" w:cs="Arial"/>
-          <w:sz w:val="24"/>
-          <w:szCs w:val="24"/>
-        </w:rPr>
-        <w:t>Zo</w:t>
-      </w:r>
-      <w:proofErr w:type="spellEnd"/>
-      <w:r>
-        <w:rPr>
-          <w:rFonts w:ascii="Arial" w:hAnsi="Arial" w:cs="Arial"/>
-          <w:sz w:val="24"/>
-          <w:szCs w:val="24"/>
-        </w:rPr>
-        <w:t>).</w:t>
-      </w:r>
-    </w:p>
-    <w:p>
-      <w:pPr>
-        <w:rPr>
-          <w:rFonts w:ascii="Arial" w:hAnsi="Arial" w:cs="Arial"/>
-          <w:sz w:val="24"/>
-          <w:szCs w:val="24"/>
-        </w:rPr>
-      </w:pPr>
-    </w:p>
-    <w:p>
-      <w:pPr>
-        <w:rPr>
-          <w:rFonts w:ascii="Arial" w:hAnsi="Arial" w:cs="Arial"/>
-          <w:sz w:val="24"/>
-          <w:szCs w:val="24"/>
-        </w:rPr>
-      </w:pPr>
-      <w:r>
-        <w:rPr>
-          <w:rFonts w:ascii="Arial" w:hAnsi="Arial" w:cs="Arial"/>
-          <w:sz w:val="24"/>
-          <w:szCs w:val="24"/>
-        </w:rPr>
-        <w:t>c) c</w:t>
-      </w:r>
-      <w:r>
-        <w:rPr>
-          <w:rFonts w:ascii="Arial" w:hAnsi="Arial" w:cs="Arial"/>
-          <w:sz w:val="24"/>
-          <w:szCs w:val="24"/>
-        </w:rPr>
-        <w:t>om o auxílio do circuito equivalente d</w:t>
-      </w:r>
-      <w:r>
-        <w:rPr>
-          <w:rFonts w:ascii="Arial" w:hAnsi="Arial" w:cs="Arial"/>
-          <w:sz w:val="24"/>
-          <w:szCs w:val="24"/>
-        </w:rPr>
-        <w:t xml:space="preserve">e </w:t>
-      </w:r>
-      <w:proofErr w:type="spellStart"/>
-      <w:r>
-        <w:rPr>
-          <w:rFonts w:ascii="Arial" w:hAnsi="Arial" w:cs="Arial"/>
-          <w:sz w:val="24"/>
-          <w:szCs w:val="24"/>
-        </w:rPr>
-        <w:t>Thévenin</w:t>
-      </w:r>
-      <w:proofErr w:type="spellEnd"/>
-      <w:r>
-        <w:rPr>
-          <w:rFonts w:ascii="Arial" w:hAnsi="Arial" w:cs="Arial"/>
-          <w:sz w:val="24"/>
-          <w:szCs w:val="24"/>
-        </w:rPr>
-        <w:t xml:space="preserve">, obter uma expressão </w:t>
-      </w:r>
-      <w:r>
-        <w:rPr>
-          <w:rFonts w:ascii="Arial" w:hAnsi="Arial" w:cs="Arial"/>
-          <w:sz w:val="24"/>
-          <w:szCs w:val="24"/>
-        </w:rPr>
-        <w:t xml:space="preserve">para a corrente do </w:t>
-      </w:r>
-      <w:proofErr w:type="gramStart"/>
-      <w:r>
-        <w:rPr>
-          <w:rFonts w:ascii="Arial" w:hAnsi="Arial" w:cs="Arial"/>
-          <w:sz w:val="24"/>
-          <w:szCs w:val="24"/>
-        </w:rPr>
-        <w:t>rotor Ir</w:t>
-      </w:r>
-      <w:proofErr w:type="gramEnd"/>
-      <w:r>
-        <w:rPr>
-          <w:rFonts w:ascii="Arial" w:hAnsi="Arial" w:cs="Arial"/>
-          <w:sz w:val="24"/>
-          <w:szCs w:val="24"/>
-        </w:rPr>
-        <w:t>.</w:t>
-      </w:r>
-    </w:p>
-    <w:p>
-      <w:pPr>
-        <w:rPr>
-          <w:rFonts w:ascii="Arial" w:hAnsi="Arial" w:cs="Arial"/>
-          <w:sz w:val="24"/>
-          <w:szCs w:val="24"/>
-        </w:rPr>
-      </w:pPr>
-    </w:p>
-    <w:p>
-      <w:pPr>
-        <w:rPr>
-          <w:rFonts w:ascii="Arial" w:hAnsi="Arial" w:cs="Arial"/>
-          <w:sz w:val="24"/>
-          <w:szCs w:val="24"/>
-        </w:rPr>
-      </w:pPr>
-      <w:r>
-        <w:rPr>
-          <w:rFonts w:ascii="Arial" w:hAnsi="Arial" w:cs="Arial"/>
-          <w:sz w:val="24"/>
-          <w:szCs w:val="24"/>
-        </w:rPr>
-        <w:t>d) o</w:t>
-      </w:r>
-      <w:r>
-        <w:rPr>
-          <w:rFonts w:ascii="Arial" w:hAnsi="Arial" w:cs="Arial"/>
-          <w:sz w:val="24"/>
-          <w:szCs w:val="24"/>
-        </w:rPr>
-        <w:t>bter uma expressão para o conjugado elet</w:t>
-      </w:r>
-      <w:r>
-        <w:rPr>
-          <w:rFonts w:ascii="Arial" w:hAnsi="Arial" w:cs="Arial"/>
-          <w:sz w:val="24"/>
-          <w:szCs w:val="24"/>
-        </w:rPr>
-        <w:t>romagnético desenvolvido (</w:t>
-      </w:r>
-      <w:proofErr w:type="spellStart"/>
-      <w:r>
-        <w:rPr>
-          <w:rFonts w:ascii="Arial" w:hAnsi="Arial" w:cs="Arial"/>
-          <w:sz w:val="24"/>
-          <w:szCs w:val="24"/>
-        </w:rPr>
-        <w:t>Td</w:t>
-      </w:r>
-      <w:proofErr w:type="spellEnd"/>
-      <w:r>
-        <w:rPr>
-          <w:rFonts w:ascii="Arial" w:hAnsi="Arial" w:cs="Arial"/>
-          <w:sz w:val="24"/>
-          <w:szCs w:val="24"/>
-        </w:rPr>
-        <w:t xml:space="preserve">) a </w:t>
-      </w:r>
-      <w:r>
-        <w:rPr>
-          <w:rFonts w:ascii="Arial" w:hAnsi="Arial" w:cs="Arial"/>
-          <w:sz w:val="24"/>
-          <w:szCs w:val="24"/>
-        </w:rPr>
-        <w:t xml:space="preserve">partir do equivalente de </w:t>
-      </w:r>
-      <w:proofErr w:type="spellStart"/>
-      <w:r>
-        <w:rPr>
-          <w:rFonts w:ascii="Arial" w:hAnsi="Arial" w:cs="Arial"/>
-          <w:sz w:val="24"/>
-          <w:szCs w:val="24"/>
-        </w:rPr>
-        <w:t>Thévenin</w:t>
-      </w:r>
-      <w:proofErr w:type="spellEnd"/>
-      <w:r>
-        <w:rPr>
-          <w:rFonts w:ascii="Arial" w:hAnsi="Arial" w:cs="Arial"/>
-          <w:sz w:val="24"/>
-          <w:szCs w:val="24"/>
-        </w:rPr>
-        <w:t>.</w:t>
-      </w:r>
-    </w:p>
-    <w:p>
-      <w:pPr>
-        <w:rPr>
-          <w:rFonts w:ascii="Arial" w:hAnsi="Arial" w:cs="Arial"/>
-          <w:sz w:val="24"/>
-          <w:szCs w:val="24"/>
-        </w:rPr>
-      </w:pPr>
-    </w:p>
-    <w:p>
-      <w:pPr>
-        <w:rPr>
-          <w:rFonts w:ascii="Arial" w:hAnsi="Arial" w:cs="Arial"/>
-          <w:sz w:val="24"/>
-          <w:szCs w:val="24"/>
-        </w:rPr>
-      </w:pPr>
-      <w:r>
-        <w:rPr>
-          <w:rFonts w:ascii="Arial" w:hAnsi="Arial" w:cs="Arial"/>
-          <w:sz w:val="24"/>
-          <w:szCs w:val="24"/>
-        </w:rPr>
-        <w:t>e) p</w:t>
-      </w:r>
-      <w:r>
-        <w:rPr>
-          <w:rFonts w:ascii="Arial" w:hAnsi="Arial" w:cs="Arial"/>
-          <w:sz w:val="24"/>
-          <w:szCs w:val="24"/>
-        </w:rPr>
-        <w:t>rovar que o conjugado desenvolvido pel</w:t>
-      </w:r>
-      <w:r>
-        <w:rPr>
-          <w:rFonts w:ascii="Arial" w:hAnsi="Arial" w:cs="Arial"/>
-          <w:sz w:val="24"/>
-          <w:szCs w:val="24"/>
-        </w:rPr>
-        <w:t xml:space="preserve">a máquina assíncrona, operando </w:t>
-      </w:r>
-      <w:r>
-        <w:rPr>
-          <w:rFonts w:ascii="Arial" w:hAnsi="Arial" w:cs="Arial"/>
-          <w:sz w:val="24"/>
-          <w:szCs w:val="24"/>
-        </w:rPr>
-        <w:t>como motor, é uma função quadrática da tensão de alimentação V1.</w:t>
-      </w:r>
-    </w:p>
-    <w:p>
-      <w:pPr>
-        <w:rPr>
-          <w:rFonts w:ascii="Arial" w:hAnsi="Arial" w:cs="Arial"/>
-          <w:sz w:val="24"/>
-          <w:szCs w:val="24"/>
-        </w:rPr>
-      </w:pPr>
-    </w:p>
-    <w:p>
-      <w:pPr>
-        <w:rPr>
-          <w:rFonts w:ascii="Arial" w:hAnsi="Arial" w:cs="Arial"/>
-          <w:sz w:val="24"/>
-          <w:szCs w:val="24"/>
-        </w:rPr>
-      </w:pPr>
-      <w:r>
-        <w:rPr>
-          <w:rFonts w:ascii="Arial" w:hAnsi="Arial" w:cs="Arial"/>
-          <w:sz w:val="24"/>
-          <w:szCs w:val="24"/>
-        </w:rPr>
-        <w:t>f) u</w:t>
-      </w:r>
-      <w:r>
-        <w:rPr>
-          <w:rFonts w:ascii="Arial" w:hAnsi="Arial" w:cs="Arial"/>
-          <w:sz w:val="24"/>
-          <w:szCs w:val="24"/>
-        </w:rPr>
-        <w:t xml:space="preserve">tilizar o equivalente de </w:t>
-      </w:r>
-      <w:proofErr w:type="spellStart"/>
-      <w:r>
-        <w:rPr>
-          <w:rFonts w:ascii="Arial" w:hAnsi="Arial" w:cs="Arial"/>
-          <w:sz w:val="24"/>
-          <w:szCs w:val="24"/>
-        </w:rPr>
-        <w:t>Thévenin</w:t>
-      </w:r>
-      <w:proofErr w:type="spellEnd"/>
-      <w:r>
-        <w:rPr>
-          <w:rFonts w:ascii="Arial" w:hAnsi="Arial" w:cs="Arial"/>
-          <w:sz w:val="24"/>
-          <w:szCs w:val="24"/>
-        </w:rPr>
-        <w:t xml:space="preserve"> e o teo</w:t>
-      </w:r>
-      <w:r>
-        <w:rPr>
-          <w:rFonts w:ascii="Arial" w:hAnsi="Arial" w:cs="Arial"/>
-          <w:sz w:val="24"/>
-          <w:szCs w:val="24"/>
-        </w:rPr>
-        <w:t xml:space="preserve">rema da máxima transferência de </w:t>
-      </w:r>
-      <w:r>
-        <w:rPr>
-          <w:rFonts w:ascii="Arial" w:hAnsi="Arial" w:cs="Arial"/>
-          <w:sz w:val="24"/>
-          <w:szCs w:val="24"/>
-        </w:rPr>
-        <w:t>potência para obter a condição de máximo conjugado desse motor.</w:t>
-      </w:r>
-    </w:p>
-    <w:p>
-      <w:pPr>
-        <w:rPr>
-          <w:rFonts w:ascii="Arial" w:hAnsi="Arial" w:cs="Arial"/>
-          <w:sz w:val="24"/>
-          <w:szCs w:val="24"/>
-        </w:rPr>
-      </w:pPr>
-    </w:p>
-    <w:p>
-      <w:pPr>
-        <w:rPr>
-          <w:rFonts w:ascii="Arial" w:hAnsi="Arial" w:cs="Arial"/>
-          <w:sz w:val="24"/>
-          <w:szCs w:val="24"/>
-        </w:rPr>
-      </w:pPr>
-      <w:r>
-        <w:rPr>
-          <w:rFonts w:ascii="Arial" w:hAnsi="Arial" w:cs="Arial"/>
-          <w:sz w:val="24"/>
-          <w:szCs w:val="24"/>
-        </w:rPr>
-        <w:t>g) c</w:t>
-      </w:r>
-      <w:r>
-        <w:rPr>
-          <w:rFonts w:ascii="Arial" w:hAnsi="Arial" w:cs="Arial"/>
-          <w:sz w:val="24"/>
-          <w:szCs w:val="24"/>
-        </w:rPr>
-        <w:t xml:space="preserve">alcular, manualmente, o conjugado de </w:t>
-      </w:r>
-      <w:r>
-        <w:rPr>
-          <w:rFonts w:ascii="Arial" w:hAnsi="Arial" w:cs="Arial"/>
-          <w:sz w:val="24"/>
-          <w:szCs w:val="24"/>
-        </w:rPr>
-        <w:t xml:space="preserve">partida e o conjugado máximo do </w:t>
-      </w:r>
-      <w:r>
-        <w:rPr>
-          <w:rFonts w:ascii="Arial" w:hAnsi="Arial" w:cs="Arial"/>
-          <w:sz w:val="24"/>
-          <w:szCs w:val="24"/>
-        </w:rPr>
-        <w:t>motor, com o auxílio das expressões obtidas nos itens (d) e (f).</w:t>
-      </w:r>
-    </w:p>
-    <w:p>
-      <w:pPr>
-        <w:rPr>
-          <w:rFonts w:ascii="Arial" w:hAnsi="Arial" w:cs="Arial"/>
-          <w:sz w:val="24"/>
-          <w:szCs w:val="24"/>
-        </w:rPr>
-      </w:pPr>
-    </w:p>
-    <w:p>
-      <w:pPr>
-        <w:rPr>
-          <w:rFonts w:ascii="Arial" w:hAnsi="Arial" w:cs="Arial"/>
-          <w:sz w:val="24"/>
-          <w:szCs w:val="24"/>
-        </w:rPr>
-      </w:pPr>
-      <w:r>
-        <w:rPr>
-          <w:rFonts w:ascii="Arial" w:hAnsi="Arial" w:cs="Arial"/>
-          <w:sz w:val="24"/>
-          <w:szCs w:val="24"/>
-        </w:rPr>
-        <w:t>h) t</w:t>
-      </w:r>
-      <w:r>
-        <w:rPr>
-          <w:rFonts w:ascii="Arial" w:hAnsi="Arial" w:cs="Arial"/>
-          <w:sz w:val="24"/>
-          <w:szCs w:val="24"/>
-        </w:rPr>
-        <w:t xml:space="preserve">raçar, com o auxílio do </w:t>
-      </w:r>
-      <w:proofErr w:type="spellStart"/>
-      <w:r>
-        <w:rPr>
-          <w:rFonts w:ascii="Arial" w:hAnsi="Arial" w:cs="Arial"/>
-          <w:sz w:val="24"/>
-          <w:szCs w:val="24"/>
-        </w:rPr>
-        <w:t>Matlab</w:t>
-      </w:r>
-      <w:proofErr w:type="spellEnd"/>
-      <w:r>
-        <w:rPr>
-          <w:rFonts w:ascii="Arial" w:hAnsi="Arial" w:cs="Arial"/>
-          <w:sz w:val="24"/>
-          <w:szCs w:val="24"/>
-        </w:rPr>
-        <w:t xml:space="preserve">®, em um mesmo sistema de eixos </w:t>
-      </w:r>
-      <w:r>
-        <w:rPr>
-          <w:rFonts w:ascii="Arial" w:hAnsi="Arial" w:cs="Arial"/>
-          <w:sz w:val="24"/>
-          <w:szCs w:val="24"/>
-        </w:rPr>
-        <w:t>coordenados, as curvas de conjugado do motor (</w:t>
-      </w:r>
-      <w:proofErr w:type="spellStart"/>
-      <w:r>
-        <w:rPr>
-          <w:rFonts w:ascii="Arial" w:hAnsi="Arial" w:cs="Arial"/>
-          <w:sz w:val="24"/>
-          <w:szCs w:val="24"/>
-        </w:rPr>
-        <w:t>Td</w:t>
-      </w:r>
-      <w:proofErr w:type="spellEnd"/>
-      <w:r>
-        <w:rPr>
-          <w:rFonts w:ascii="Arial" w:hAnsi="Arial" w:cs="Arial"/>
-          <w:sz w:val="24"/>
-          <w:szCs w:val="24"/>
-        </w:rPr>
-        <w:t xml:space="preserve"> x s) e da carga (</w:t>
-      </w:r>
-      <w:proofErr w:type="spellStart"/>
-      <w:r>
-        <w:rPr>
-          <w:rFonts w:ascii="Arial" w:hAnsi="Arial" w:cs="Arial"/>
-          <w:sz w:val="24"/>
-          <w:szCs w:val="24"/>
-        </w:rPr>
-        <w:t>Tc</w:t>
-      </w:r>
-      <w:proofErr w:type="spellEnd"/>
-      <w:r>
-        <w:rPr>
-          <w:rFonts w:ascii="Arial" w:hAnsi="Arial" w:cs="Arial"/>
-          <w:sz w:val="24"/>
-          <w:szCs w:val="24"/>
-        </w:rPr>
-        <w:t xml:space="preserve"> x s).</w:t>
-      </w:r>
-    </w:p>
-    <w:p>
-      <w:pPr>
-        <w:rPr>
-          <w:rFonts w:ascii="Arial" w:hAnsi="Arial" w:cs="Arial"/>
-          <w:sz w:val="24"/>
-          <w:szCs w:val="24"/>
-        </w:rPr>
-      </w:pPr>
-      <w:r>
-        <w:rPr>
-          <w:rFonts w:ascii="Arial" w:hAnsi="Arial" w:cs="Arial"/>
-          <w:sz w:val="24"/>
-          <w:szCs w:val="24"/>
-        </w:rPr>
-        <w:t xml:space="preserve">Atenção: </w:t>
-      </w:r>
-      <w:r>
-        <w:rPr>
-          <w:rFonts w:ascii="Arial" w:hAnsi="Arial" w:cs="Arial"/>
-          <w:sz w:val="24"/>
-          <w:szCs w:val="24"/>
-        </w:rPr>
-        <w:t>Deve-se</w:t>
-      </w:r>
-      <w:r>
-        <w:rPr>
-          <w:rFonts w:ascii="Arial" w:hAnsi="Arial" w:cs="Arial"/>
-          <w:sz w:val="24"/>
-          <w:szCs w:val="24"/>
-        </w:rPr>
-        <w:t xml:space="preserve"> utilizar pelo</w:t>
-      </w:r>
-      <w:r>
-        <w:rPr>
-          <w:rFonts w:ascii="Arial" w:hAnsi="Arial" w:cs="Arial"/>
-          <w:sz w:val="24"/>
-          <w:szCs w:val="24"/>
-        </w:rPr>
-        <w:t xml:space="preserve"> menos 100 pontos de valores de </w:t>
-      </w:r>
-      <w:r>
-        <w:rPr>
-          <w:rFonts w:ascii="Arial" w:hAnsi="Arial" w:cs="Arial"/>
-          <w:sz w:val="24"/>
-          <w:szCs w:val="24"/>
-        </w:rPr>
-        <w:t>escorregamento em seus gráficos.</w:t>
-      </w:r>
-    </w:p>
-    <w:p>
-      <w:pPr>
-        <w:rPr>
-          <w:rFonts w:ascii="Arial" w:hAnsi="Arial" w:cs="Arial"/>
-          <w:sz w:val="24"/>
-          <w:szCs w:val="24"/>
-        </w:rPr>
-      </w:pPr>
-    </w:p>
-    <w:p>
-      <w:pPr>
-        <w:rPr>
-          <w:rFonts w:ascii="Arial" w:hAnsi="Arial" w:cs="Arial"/>
-          <w:sz w:val="24"/>
-          <w:szCs w:val="24"/>
-        </w:rPr>
-      </w:pPr>
-      <w:r>
-        <w:rPr>
-          <w:rFonts w:ascii="Arial" w:hAnsi="Arial" w:cs="Arial"/>
-          <w:sz w:val="24"/>
-          <w:szCs w:val="24"/>
-        </w:rPr>
-        <w:t>i) v</w:t>
-      </w:r>
-      <w:r>
-        <w:rPr>
-          <w:rFonts w:ascii="Arial" w:hAnsi="Arial" w:cs="Arial"/>
-          <w:sz w:val="24"/>
-          <w:szCs w:val="24"/>
-        </w:rPr>
-        <w:t>erificar, graficamente, se o escorregament</w:t>
-      </w:r>
-      <w:r>
-        <w:rPr>
-          <w:rFonts w:ascii="Arial" w:hAnsi="Arial" w:cs="Arial"/>
-          <w:sz w:val="24"/>
-          <w:szCs w:val="24"/>
-        </w:rPr>
-        <w:t>o de máximo conjugado (</w:t>
-      </w:r>
-      <w:proofErr w:type="spellStart"/>
-      <w:r>
-        <w:rPr>
-          <w:rFonts w:ascii="Arial" w:hAnsi="Arial" w:cs="Arial"/>
-          <w:sz w:val="24"/>
-          <w:szCs w:val="24"/>
-        </w:rPr>
-        <w:t>sMT</w:t>
-      </w:r>
-      <w:proofErr w:type="spellEnd"/>
-      <w:r>
-        <w:rPr>
-          <w:rFonts w:ascii="Arial" w:hAnsi="Arial" w:cs="Arial"/>
-          <w:sz w:val="24"/>
-          <w:szCs w:val="24"/>
-        </w:rPr>
-        <w:t xml:space="preserve">) e o </w:t>
-      </w:r>
-      <w:r>
-        <w:rPr>
-          <w:rFonts w:ascii="Arial" w:hAnsi="Arial" w:cs="Arial"/>
-          <w:sz w:val="24"/>
-          <w:szCs w:val="24"/>
-        </w:rPr>
-        <w:t>conjugado máximo (</w:t>
-      </w:r>
-      <w:proofErr w:type="spellStart"/>
-      <w:r>
-        <w:rPr>
-          <w:rFonts w:ascii="Arial" w:hAnsi="Arial" w:cs="Arial"/>
-          <w:sz w:val="24"/>
-          <w:szCs w:val="24"/>
-        </w:rPr>
-        <w:t>TMax</w:t>
-      </w:r>
-      <w:proofErr w:type="spellEnd"/>
-      <w:r>
-        <w:rPr>
-          <w:rFonts w:ascii="Arial" w:hAnsi="Arial" w:cs="Arial"/>
-          <w:sz w:val="24"/>
-          <w:szCs w:val="24"/>
-        </w:rPr>
-        <w:t>) desenvolv</w:t>
-      </w:r>
-      <w:r>
-        <w:rPr>
-          <w:rFonts w:ascii="Arial" w:hAnsi="Arial" w:cs="Arial"/>
-          <w:sz w:val="24"/>
-          <w:szCs w:val="24"/>
-        </w:rPr>
-        <w:t xml:space="preserve">ido pelo motor correspondem aos </w:t>
-      </w:r>
-      <w:r>
-        <w:rPr>
-          <w:rFonts w:ascii="Arial" w:hAnsi="Arial" w:cs="Arial"/>
-          <w:sz w:val="24"/>
-          <w:szCs w:val="24"/>
-        </w:rPr>
-        <w:t>valores calculados manualmente.</w:t>
-      </w:r>
-    </w:p>
-    <w:p>
-      <w:pPr>
-        <w:rPr>
-          <w:rFonts w:ascii="Arial" w:hAnsi="Arial" w:cs="Arial"/>
-          <w:sz w:val="24"/>
-          <w:szCs w:val="24"/>
-        </w:rPr>
-      </w:pPr>
-    </w:p>
-    <w:p>
-      <w:pPr>
-        <w:rPr>
-          <w:rFonts w:ascii="Arial" w:hAnsi="Arial" w:cs="Arial"/>
-          <w:sz w:val="24"/>
-          <w:szCs w:val="24"/>
-        </w:rPr>
-      </w:pPr>
-      <w:r>
-        <w:rPr>
-          <w:rFonts w:ascii="Arial" w:hAnsi="Arial" w:cs="Arial"/>
-          <w:sz w:val="24"/>
-          <w:szCs w:val="24"/>
-        </w:rPr>
-        <w:t>j) verificar se o motor pode partir a ca</w:t>
-      </w:r>
-      <w:r>
-        <w:rPr>
-          <w:rFonts w:ascii="Arial" w:hAnsi="Arial" w:cs="Arial"/>
-          <w:sz w:val="24"/>
-          <w:szCs w:val="24"/>
-        </w:rPr>
-        <w:t xml:space="preserve">rga apresentada, em se </w:t>
-      </w:r>
-      <w:proofErr w:type="gramStart"/>
-      <w:r>
-        <w:rPr>
-          <w:rFonts w:ascii="Arial" w:hAnsi="Arial" w:cs="Arial"/>
-          <w:sz w:val="24"/>
-          <w:szCs w:val="24"/>
-        </w:rPr>
-        <w:t xml:space="preserve">podendo, </w:t>
-      </w:r>
-      <w:r>
-        <w:rPr>
-          <w:rFonts w:ascii="Arial" w:hAnsi="Arial" w:cs="Arial"/>
-          <w:sz w:val="24"/>
-          <w:szCs w:val="24"/>
-        </w:rPr>
-        <w:t>determinar</w:t>
-      </w:r>
-      <w:proofErr w:type="gramEnd"/>
-      <w:r>
-        <w:rPr>
-          <w:rFonts w:ascii="Arial" w:hAnsi="Arial" w:cs="Arial"/>
-          <w:sz w:val="24"/>
-          <w:szCs w:val="24"/>
-        </w:rPr>
-        <w:t xml:space="preserve"> graficamente a velocidade f</w:t>
-      </w:r>
-      <w:r>
-        <w:rPr>
-          <w:rFonts w:ascii="Arial" w:hAnsi="Arial" w:cs="Arial"/>
-          <w:sz w:val="24"/>
-          <w:szCs w:val="24"/>
-        </w:rPr>
-        <w:t xml:space="preserve">inal de operação do conjunto em </w:t>
-      </w:r>
-      <w:r>
-        <w:rPr>
-          <w:rFonts w:ascii="Arial" w:hAnsi="Arial" w:cs="Arial"/>
-          <w:sz w:val="24"/>
-          <w:szCs w:val="24"/>
-        </w:rPr>
-        <w:t>regime permanente.</w:t>
-      </w:r>
-    </w:p>
-    <w:p>
-      <w:pPr>
-        <w:rPr>
-          <w:rFonts w:ascii="Arial" w:hAnsi="Arial" w:cs="Arial"/>
+        <w:lastRenderedPageBreak/>
+        <w:t>Introdução</w:t>
+      </w:r>
+      <w:r>
+        <w:rPr>
+          <w:rFonts w:ascii="Arial" w:hAnsi="Arial" w:cs="Arial"/>
+          <w:b/>
           <w:sz w:val="32"/>
           <w:szCs w:val="32"/>
         </w:rPr>
-      </w:pPr>
-      <w:r>
-        <w:rPr>
-          <w:rFonts w:ascii="Arial" w:hAnsi="Arial" w:cs="Arial"/>
-          <w:sz w:val="32"/>
-          <w:szCs w:val="32"/>
-        </w:rPr>
-        <w:lastRenderedPageBreak/>
-        <w:t>Introdução:</w:t>
+        <w:t>:</w:t>
       </w:r>
     </w:p>
     <w:p>
@@ -2254,36 +2269,6 @@
         <w:spacing w:after="120" w:line="360" w:lineRule="auto"/>
         <w:ind w:firstLine="709"/>
         <w:jc w:val="both"/>
-        <w:rPr>
-          <w:rFonts w:ascii="Arial" w:hAnsi="Arial" w:cs="Arial"/>
-          <w:sz w:val="24"/>
-          <w:szCs w:val="24"/>
-        </w:rPr>
-      </w:pPr>
-    </w:p>
-    <w:p>
-      <w:pPr>
-        <w:spacing w:after="120" w:line="360" w:lineRule="auto"/>
-        <w:ind w:firstLine="709"/>
-        <w:rPr>
-          <w:rFonts w:ascii="Arial" w:hAnsi="Arial" w:cs="Arial"/>
-          <w:sz w:val="24"/>
-          <w:szCs w:val="24"/>
-        </w:rPr>
-      </w:pPr>
-      <w:r>
-        <w:rPr>
-          <w:rFonts w:ascii="Arial" w:hAnsi="Arial" w:cs="Arial"/>
-          <w:sz w:val="24"/>
-          <w:szCs w:val="24"/>
-        </w:rPr>
-        <w:t>*** Falar dos enrolamentos que caracterizam um motor de indução</w:t>
-      </w:r>
-    </w:p>
-    <w:p>
-      <w:pPr>
-        <w:spacing w:after="120" w:line="360" w:lineRule="auto"/>
-        <w:ind w:firstLine="709"/>
         <w:rPr>
           <w:rFonts w:ascii="Segoe UI" w:hAnsi="Segoe UI" w:cs="Segoe UI"/>
           <w:color w:val="24292E"/>
@@ -2319,19 +2304,54 @@
       <w:pPr>
         <w:spacing w:after="120" w:line="360" w:lineRule="auto"/>
         <w:ind w:firstLine="709"/>
-        <w:rPr>
-          <w:rFonts w:ascii="Arial" w:hAnsi="Arial" w:cs="Arial"/>
-          <w:sz w:val="24"/>
-          <w:szCs w:val="24"/>
-        </w:rPr>
-      </w:pPr>
-      <w:r>
-        <w:rPr>
-          <w:rFonts w:ascii="Arial" w:hAnsi="Arial" w:cs="Arial"/>
-          <w:sz w:val="24"/>
-          <w:szCs w:val="24"/>
-        </w:rPr>
-        <w:t xml:space="preserve">Os motores de indução possuem, em suas entranhas, uma construção simples e sólida, o que lhe confere </w:t>
+        <w:jc w:val="both"/>
+        <w:rPr>
+          <w:rFonts w:ascii="Arial" w:hAnsi="Arial" w:cs="Arial"/>
+          <w:sz w:val="24"/>
+          <w:szCs w:val="24"/>
+        </w:rPr>
+      </w:pPr>
+      <w:r>
+        <w:rPr>
+          <w:rFonts w:ascii="Arial" w:hAnsi="Arial" w:cs="Arial"/>
+          <w:sz w:val="24"/>
+          <w:szCs w:val="24"/>
+        </w:rPr>
+        <w:t>Os motores de indução</w:t>
+      </w:r>
+      <w:r>
+        <w:rPr>
+          <w:rFonts w:ascii="Arial" w:hAnsi="Arial" w:cs="Arial"/>
+          <w:sz w:val="24"/>
+          <w:szCs w:val="24"/>
+        </w:rPr>
+        <w:t xml:space="preserve"> (motores assíncronos, já que detém corrente</w:t>
+      </w:r>
+      <w:r>
+        <w:rPr>
+          <w:rFonts w:ascii="Arial" w:hAnsi="Arial" w:cs="Arial"/>
+          <w:sz w:val="24"/>
+          <w:szCs w:val="24"/>
+        </w:rPr>
+        <w:t xml:space="preserve"> alternada</w:t>
+      </w:r>
+      <w:bookmarkStart w:id="0" w:name="_GoBack"/>
+      <w:bookmarkEnd w:id="0"/>
+      <w:r>
+        <w:rPr>
+          <w:rFonts w:ascii="Arial" w:hAnsi="Arial" w:cs="Arial"/>
+          <w:sz w:val="24"/>
+          <w:szCs w:val="24"/>
+        </w:rPr>
+        <w:t xml:space="preserve"> em ambos os seus enrolamentos – de campo e de armadura)</w:t>
+      </w:r>
+      <w:r>
+        <w:rPr>
+          <w:rFonts w:ascii="Arial" w:hAnsi="Arial" w:cs="Arial"/>
+          <w:sz w:val="24"/>
+          <w:szCs w:val="24"/>
+        </w:rPr>
+        <w:t xml:space="preserve"> possuem, em suas entranhas, uma construção simples e sólida, o que lhe confere </w:t>
       </w:r>
       <w:r>
         <w:rPr>
@@ -2354,43 +2374,43 @@
       <w:pPr>
         <w:spacing w:after="120" w:line="360" w:lineRule="auto"/>
         <w:ind w:firstLine="709"/>
-        <w:rPr>
-          <w:rFonts w:ascii="Arial" w:hAnsi="Arial" w:cs="Arial"/>
-          <w:sz w:val="24"/>
-          <w:szCs w:val="24"/>
-        </w:rPr>
-      </w:pPr>
-      <w:r>
-        <w:rPr>
-          <w:rFonts w:ascii="Arial" w:hAnsi="Arial" w:cs="Arial"/>
-          <w:sz w:val="24"/>
-          <w:szCs w:val="24"/>
-        </w:rPr>
-        <w:t xml:space="preserve">Tal grandiosidade é fruto do trabalho intenso e exemplar do engenheiro eletrotécnico </w:t>
-      </w:r>
-      <w:proofErr w:type="spellStart"/>
-      <w:r>
-        <w:rPr>
-          <w:rFonts w:ascii="Arial" w:hAnsi="Arial" w:cs="Arial"/>
-          <w:sz w:val="24"/>
-          <w:szCs w:val="24"/>
-        </w:rPr>
-        <w:t>Nikola</w:t>
-      </w:r>
-      <w:proofErr w:type="spellEnd"/>
-      <w:r>
-        <w:rPr>
-          <w:rFonts w:ascii="Arial" w:hAnsi="Arial" w:cs="Arial"/>
-          <w:sz w:val="24"/>
-          <w:szCs w:val="24"/>
-        </w:rPr>
-        <w:t xml:space="preserve"> Tesla, que no ano de 1887 apresentou um pequeno protótipo de sua máquina assíncrona que se tornaria a máquina mais usada do mundo.</w:t>
+        <w:jc w:val="both"/>
+        <w:rPr>
+          <w:rFonts w:ascii="Arial" w:hAnsi="Arial" w:cs="Arial"/>
+          <w:sz w:val="24"/>
+          <w:szCs w:val="24"/>
+        </w:rPr>
+      </w:pPr>
+      <w:r>
+        <w:rPr>
+          <w:rFonts w:ascii="Arial" w:hAnsi="Arial" w:cs="Arial"/>
+          <w:sz w:val="24"/>
+          <w:szCs w:val="24"/>
+        </w:rPr>
+        <w:t>Tal grandiosidade é fruto do trabalho intenso e exemplar</w:t>
+      </w:r>
+      <w:r>
+        <w:rPr>
+          <w:rFonts w:ascii="Arial" w:hAnsi="Arial" w:cs="Arial"/>
+          <w:sz w:val="24"/>
+          <w:szCs w:val="24"/>
+        </w:rPr>
+        <w:t xml:space="preserve"> do engenheiro eletrotécnico Nic</w:t>
+      </w:r>
+      <w:r>
+        <w:rPr>
+          <w:rFonts w:ascii="Arial" w:hAnsi="Arial" w:cs="Arial"/>
+          <w:sz w:val="24"/>
+          <w:szCs w:val="24"/>
+        </w:rPr>
+        <w:t>ola Tesla, que no ano de 1887 apresentou um pequeno protótipo de sua máquina assíncrona que se tornaria a máquina mais usada do mundo.</w:t>
       </w:r>
     </w:p>
     <w:p>
       <w:pPr>
         <w:spacing w:after="120" w:line="360" w:lineRule="auto"/>
         <w:ind w:firstLine="709"/>
+        <w:jc w:val="both"/>
         <w:rPr>
           <w:rFonts w:ascii="Arial" w:hAnsi="Arial" w:cs="Arial"/>
           <w:sz w:val="24"/>
@@ -2410,6 +2430,7 @@
       <w:pPr>
         <w:spacing w:after="120" w:line="360" w:lineRule="auto"/>
         <w:ind w:firstLine="709"/>
+        <w:jc w:val="both"/>
         <w:rPr>
           <w:rFonts w:ascii="Arial" w:hAnsi="Arial" w:cs="Arial"/>
           <w:sz w:val="24"/>
@@ -2424,16 +2445,14 @@
         </w:rPr>
         <w:t xml:space="preserve">Aqui, encontramos um estudo amplo e rico sobre a máquina de indução, onde encontraremos desde gráficos de conjugados eletromagnéticos </w:t>
       </w:r>
-      <w:proofErr w:type="gramStart"/>
-      <w:r>
-        <w:rPr>
-          <w:rFonts w:ascii="Arial" w:hAnsi="Arial" w:cs="Arial"/>
-          <w:sz w:val="24"/>
-          <w:szCs w:val="24"/>
-        </w:rPr>
-        <w:t>à</w:t>
-      </w:r>
-      <w:proofErr w:type="gramEnd"/>
+      <w:r>
+        <w:rPr>
+          <w:rFonts w:ascii="Arial" w:hAnsi="Arial" w:cs="Arial"/>
+          <w:sz w:val="24"/>
+          <w:szCs w:val="24"/>
+        </w:rPr>
+        <w:t>a</w:t>
+      </w:r>
       <w:r>
         <w:rPr>
           <w:rFonts w:ascii="Arial" w:hAnsi="Arial" w:cs="Arial"/>
@@ -2447,12 +2466,103 @@
       <w:pPr>
         <w:spacing w:after="120" w:line="360" w:lineRule="auto"/>
         <w:ind w:firstLine="709"/>
-        <w:rPr>
-          <w:rFonts w:ascii="Arial" w:hAnsi="Arial" w:cs="Arial"/>
-          <w:sz w:val="24"/>
-          <w:szCs w:val="24"/>
-        </w:rPr>
-      </w:pPr>
+        <w:jc w:val="both"/>
+        <w:rPr>
+          <w:rFonts w:ascii="Arial" w:hAnsi="Arial" w:cs="Arial"/>
+          <w:sz w:val="24"/>
+          <w:szCs w:val="24"/>
+        </w:rPr>
+      </w:pPr>
+    </w:p>
+    <w:p>
+      <w:pPr>
+        <w:spacing w:after="120" w:line="360" w:lineRule="auto"/>
+        <w:ind w:firstLine="709"/>
+        <w:jc w:val="both"/>
+        <w:rPr>
+          <w:rFonts w:ascii="Arial" w:hAnsi="Arial" w:cs="Arial"/>
+          <w:sz w:val="24"/>
+          <w:szCs w:val="24"/>
+        </w:rPr>
+      </w:pPr>
+      <w:r>
+        <w:rPr>
+          <w:rFonts w:ascii="Arial" w:hAnsi="Arial" w:cs="Arial"/>
+          <w:noProof/>
+          <w:sz w:val="24"/>
+          <w:szCs w:val="24"/>
+          <w:lang w:eastAsia="pt-BR"/>
+        </w:rPr>
+        <w:lastRenderedPageBreak/>
+        <w:drawing>
+          <wp:inline distT="0" distB="0" distL="0" distR="0">
+            <wp:extent cx="5495925" cy="4050379"/>
+            <wp:effectExtent l="0" t="0" r="0" b="7620"/>
+            <wp:docPr id="3" name="Imagem 3" descr="C:\Users\User\Desktop\ABAAAA82gAA-89.jpg"/>
+            <wp:cNvGraphicFramePr>
+              <a:graphicFrameLocks xmlns:a="http://schemas.openxmlformats.org/drawingml/2006/main" noChangeAspect="1"/>
+            </wp:cNvGraphicFramePr>
+            <a:graphic xmlns:a="http://schemas.openxmlformats.org/drawingml/2006/main">
+              <a:graphicData uri="http://schemas.openxmlformats.org/drawingml/2006/picture">
+                <pic:pic xmlns:pic="http://schemas.openxmlformats.org/drawingml/2006/picture">
+                  <pic:nvPicPr>
+                    <pic:cNvPr id="0" name="Picture 1" descr="C:\Users\User\Desktop\ABAAAA82gAA-89.jpg"/>
+                    <pic:cNvPicPr>
+                      <a:picLocks noChangeAspect="1" noChangeArrowheads="1"/>
+                    </pic:cNvPicPr>
+                  </pic:nvPicPr>
+                  <pic:blipFill>
+                    <a:blip r:embed="rId5">
+                      <a:extLst>
+                        <a:ext uri="{28A0092B-C50C-407E-A947-70E740481C1C}">
+                          <a14:useLocalDpi xmlns:a14="http://schemas.microsoft.com/office/drawing/2010/main" val="0"/>
+                        </a:ext>
+                      </a:extLst>
+                    </a:blip>
+                    <a:srcRect/>
+                    <a:stretch>
+                      <a:fillRect/>
+                    </a:stretch>
+                  </pic:blipFill>
+                  <pic:spPr bwMode="auto">
+                    <a:xfrm>
+                      <a:off x="0" y="0"/>
+                      <a:ext cx="5653767" cy="4166705"/>
+                    </a:xfrm>
+                    <a:prstGeom prst="rect">
+                      <a:avLst/>
+                    </a:prstGeom>
+                    <a:noFill/>
+                    <a:ln>
+                      <a:noFill/>
+                    </a:ln>
+                  </pic:spPr>
+                </pic:pic>
+              </a:graphicData>
+            </a:graphic>
+          </wp:inline>
+        </w:drawing>
+      </w:r>
+    </w:p>
+    <w:p>
+      <w:pPr>
+        <w:spacing w:after="120" w:line="360" w:lineRule="auto"/>
+        <w:ind w:firstLine="709"/>
+        <w:jc w:val="center"/>
+        <w:rPr>
+          <w:rFonts w:ascii="Arial" w:hAnsi="Arial" w:cs="Arial"/>
+          <w:sz w:val="24"/>
+          <w:szCs w:val="24"/>
+        </w:rPr>
+      </w:pPr>
+      <w:r>
+        <w:rPr>
+          <w:rFonts w:ascii="Arial" w:hAnsi="Arial" w:cs="Arial"/>
+          <w:sz w:val="24"/>
+          <w:szCs w:val="24"/>
+        </w:rPr>
+        <w:t>Imagem 1: Desenho representativo dos componentes do Motor de Indução Trifásico.</w:t>
+      </w:r>
     </w:p>
     <w:p>
       <w:pPr>
@@ -2495,8 +2605,8 @@
         <w:jc w:val="center"/>
         <w:rPr>
           <w:rFonts w:ascii="Arial" w:hAnsi="Arial" w:cs="Arial"/>
-          <w:sz w:val="36"/>
-          <w:szCs w:val="36"/>
+          <w:sz w:val="24"/>
+          <w:szCs w:val="24"/>
         </w:rPr>
       </w:pPr>
       <w:r>
@@ -2524,7 +2634,7 @@
                     <pic:cNvPicPr/>
                   </pic:nvPicPr>
                   <pic:blipFill>
-                    <a:blip r:embed="rId5">
+                    <a:blip r:embed="rId6">
                       <a:extLst>
                         <a:ext uri="{28A0092B-C50C-407E-A947-70E740481C1C}">
                           <a14:useLocalDpi xmlns:a14="http://schemas.microsoft.com/office/drawing/2010/main" val="0"/>
@@ -2550,6 +2660,58 @@
           </wp:inline>
         </w:drawing>
       </w:r>
+      <w:r>
+        <w:rPr>
+          <w:rFonts w:ascii="Arial" w:hAnsi="Arial" w:cs="Arial"/>
+          <w:sz w:val="24"/>
+          <w:szCs w:val="24"/>
+        </w:rPr>
+        <w:t>Imagem 2: Nicola Tesla (10 julho de 1856 (</w:t>
+      </w:r>
+      <w:proofErr w:type="spellStart"/>
+      <w:r>
+        <w:rPr>
+          <w:rFonts w:ascii="Arial" w:hAnsi="Arial" w:cs="Arial"/>
+          <w:sz w:val="24"/>
+          <w:szCs w:val="24"/>
+        </w:rPr>
+        <w:t>Smiljan</w:t>
+      </w:r>
+      <w:proofErr w:type="spellEnd"/>
+      <w:r>
+        <w:rPr>
+          <w:rFonts w:ascii="Arial" w:hAnsi="Arial" w:cs="Arial"/>
+          <w:sz w:val="24"/>
+          <w:szCs w:val="24"/>
+        </w:rPr>
+        <w:t>, Croácia) – 7 de janeiro de 1943</w:t>
+      </w:r>
+      <w:r>
+        <w:rPr>
+          <w:rFonts w:ascii="Arial" w:hAnsi="Arial" w:cs="Arial"/>
+          <w:sz w:val="24"/>
+          <w:szCs w:val="24"/>
+        </w:rPr>
+        <w:t xml:space="preserve"> (New York, USA</w:t>
+      </w:r>
+      <w:r>
+        <w:rPr>
+          <w:rFonts w:ascii="Arial" w:hAnsi="Arial" w:cs="Arial"/>
+          <w:sz w:val="24"/>
+          <w:szCs w:val="24"/>
+        </w:rPr>
+        <w:t xml:space="preserve">), considerado o pai da tecnologia moderna. </w:t>
+      </w:r>
+    </w:p>
+    <w:p>
+      <w:pPr>
+        <w:jc w:val="center"/>
+        <w:rPr>
+          <w:rFonts w:ascii="Arial" w:hAnsi="Arial" w:cs="Arial"/>
+          <w:sz w:val="24"/>
+          <w:szCs w:val="24"/>
+        </w:rPr>
+      </w:pPr>
     </w:p>
     <w:p>
       <w:pPr>
@@ -2560,18 +2722,6 @@
           <w:szCs w:val="36"/>
         </w:rPr>
       </w:pPr>
-    </w:p>
-    <w:p>
-      <w:pPr>
-        <w:jc w:val="center"/>
-        <w:rPr>
-          <w:rFonts w:ascii="Arial" w:hAnsi="Arial" w:cs="Arial"/>
-          <w:sz w:val="36"/>
-          <w:szCs w:val="36"/>
-        </w:rPr>
-      </w:pPr>
-      <w:bookmarkStart w:id="0" w:name="_GoBack"/>
-      <w:bookmarkEnd w:id="0"/>
     </w:p>
     <w:sectPr>
       <w:pgSz w:w="11906" w:h="16838"/>

</xml_diff>